<commit_message>
FEATURE (Módulo B): Ajustes e melhorias
</commit_message>
<xml_diff>
--- a/Módulo B/ANÁLISE FUNDAMENTALISTA DO ATIVO MGLU.docx
+++ b/Módulo B/ANÁLISE FUNDAMENTALISTA DO ATIVO MGLU.docx
@@ -5801,26 +5801,26 @@
     <w:p>
       <w:pPr>
         <w:rPr>
-          <w:lang w:val="pt-BR"/>
-        </w:rPr>
-      </w:pPr>
-      <w:r>
-        <w:rPr>
-          <w:lang w:val="pt-BR"/>
+          <w:lang w:val="en-US"/>
+        </w:rPr>
+      </w:pPr>
+      <w:r>
+        <w:rPr>
+          <w:lang w:val="en-US"/>
         </w:rPr>
         <w:t>Y= (0,05.RP+1,</w:t>
       </w:r>
       <w:proofErr w:type="gramStart"/>
       <w:r>
         <w:rPr>
-          <w:lang w:val="pt-BR"/>
+          <w:lang w:val="en-US"/>
         </w:rPr>
         <w:t>65.LG</w:t>
       </w:r>
       <w:proofErr w:type="gramEnd"/>
       <w:r>
         <w:rPr>
-          <w:lang w:val="pt-BR"/>
+          <w:lang w:val="en-US"/>
         </w:rPr>
         <w:t>+3,55.LS) – (1,06.LC+0,33.GE)}</w:t>
       </w:r>
@@ -5836,15 +5836,9 @@
         <w:rPr>
           <w:b/>
           <w:bCs/>
-        </w:rPr>
-      </w:pPr>
-      <w:r>
-        <w:rPr>
-          <w:b/>
-          <w:bCs/>
-        </w:rPr>
-        <w:t>Evidências</w:t>
-      </w:r>
+          <w:u w:val="single"/>
+        </w:rPr>
+      </w:pPr>
     </w:p>
     <w:p>
       <w:pPr>
@@ -7276,6 +7270,44 @@
         <w:rPr>
           <w:rStyle w:val="Hyperlink"/>
           <w:sz w:val="20"/>
+        </w:rPr>
+      </w:pPr>
+    </w:p>
+    <w:p>
+      <w:pPr>
+        <w:pStyle w:val="Corpodetexto"/>
+      </w:pPr>
+      <w:r>
+        <w:t>Evidências</w:t>
+      </w:r>
+      <w:r>
+        <w:t>:</w:t>
+      </w:r>
+      <w:r>
+        <w:br/>
+      </w:r>
+      <w:r>
+        <w:tab/>
+      </w:r>
+    </w:p>
+    <w:p>
+      <w:pPr>
+        <w:pStyle w:val="Corpodetexto"/>
+        <w:rPr>
+          <w:rStyle w:val="Hyperlink"/>
+          <w:sz w:val="20"/>
+        </w:rPr>
+      </w:pPr>
+      <w:r>
+        <w:tab/>
+      </w:r>
+    </w:p>
+    <w:p>
+      <w:pPr>
+        <w:pStyle w:val="Corpodetexto"/>
+        <w:rPr>
+          <w:rStyle w:val="Hyperlink"/>
+          <w:sz w:val="20"/>
           <w:u w:val="none"/>
         </w:rPr>
       </w:pPr>
@@ -7284,6 +7316,7 @@
       <w:pPr>
         <w:pStyle w:val="Corpodetexto"/>
         <w:rPr>
+          <w:rStyle w:val="Hyperlink"/>
           <w:sz w:val="20"/>
         </w:rPr>
       </w:pPr>
@@ -7325,6 +7358,14 @@
           <w:t>=sharing</w:t>
         </w:r>
       </w:hyperlink>
+    </w:p>
+    <w:p>
+      <w:pPr>
+        <w:pStyle w:val="Corpodetexto"/>
+        <w:rPr>
+          <w:sz w:val="20"/>
+        </w:rPr>
+      </w:pPr>
     </w:p>
     <w:sectPr>
       <w:pgSz w:w="11910" w:h="16840"/>

</xml_diff>